<commit_message>
Done the objectives section
</commit_message>
<xml_diff>
--- a/Notes from Research Articles for Introduction to the Domain.docx
+++ b/Notes from Research Articles for Introduction to the Domain.docx
@@ -98,14 +98,7 @@
             <w:rStyle w:val="Hyperlink"/>
             <w:lang w:val="en-US"/>
           </w:rPr>
-          <w:t>https://zfdg.de/2019_00</w:t>
-        </w:r>
-        <w:r>
-          <w:rPr>
-            <w:rStyle w:val="Hyperlink"/>
-            <w:lang w:val="en-US"/>
-          </w:rPr>
-          <w:t>8</w:t>
+          <w:t>https://zfdg.de/2019_008</w:t>
         </w:r>
       </w:hyperlink>
       <w:r>
@@ -1251,13 +1244,7 @@
         <w:rPr>
           <w:lang w:val="en-US"/>
         </w:rPr>
-        <w:t>t seems that one should search for a balance between low-level linguistic feature analysis of emotional language and a rigorous high-level hermeneutic inquiry dissecting the form of the novel and its under-covered philosophical layers</w:t>
-      </w:r>
-      <w:r>
-        <w:rPr>
-          <w:lang w:val="en-US"/>
-        </w:rPr>
-        <w:t>”</w:t>
+        <w:t>t seems that one should search for a balance between low-level linguistic feature analysis of emotional language and a rigorous high-level hermeneutic inquiry dissecting the form of the novel and its under-covered philosophical layers”</w:t>
       </w:r>
     </w:p>
     <w:p>
@@ -1663,39 +1650,7 @@
           <w:iCs/>
           <w:lang w:val="en-US"/>
         </w:rPr>
-        <w:t>“</w:t>
-      </w:r>
-      <w:r>
-        <w:rPr>
-          <w:b/>
-          <w:bCs/>
-          <w:i/>
-          <w:iCs/>
-          <w:lang w:val="en-US"/>
-        </w:rPr>
-        <w:t xml:space="preserve">A novel is considered to have a happy ending if the situation of the main characters in the novel improves towards the end or is constantly </w:t>
-      </w:r>
-      <w:proofErr w:type="spellStart"/>
-      <w:r>
-        <w:rPr>
-          <w:b/>
-          <w:bCs/>
-          <w:i/>
-          <w:iCs/>
-          <w:lang w:val="en-US"/>
-        </w:rPr>
-        <w:t>favorable</w:t>
-      </w:r>
-      <w:proofErr w:type="spellEnd"/>
-      <w:r>
-        <w:rPr>
-          <w:b/>
-          <w:bCs/>
-          <w:i/>
-          <w:iCs/>
-          <w:lang w:val="en-US"/>
-        </w:rPr>
-        <w:t>. The novels were manually annotated with this information by domain experts. For feature extraction, the authors first split each novel into n segments of the same length. They then calculate sentiment values for each of the segments based on a normalized word frequency with a German version of the NRC Word-Emotion Association Lexicon. </w:t>
+        <w:t>“A novel is considered to have a happy ending if the situation of the main characters in the novel improves towards the end or is constantly favorable. The novels were manually annotated with this information by domain experts. For feature extraction, the authors first split each novel into n segments of the same length. They then calculate sentiment values for each of the segments based on a normalized word frequency with a German version of the NRC Word-Emotion Association Lexicon. </w:t>
       </w:r>
       <w:hyperlink r:id="rId9" w:anchor="fn60" w:tooltip="Mohammad / Turney 2013." w:history="1">
         <w:r>
@@ -1717,17 +1672,7 @@
           <w:iCs/>
           <w:lang w:val="en-US"/>
         </w:rPr>
-        <w:t> An automatic sentiment classification with support vector machines achieves reasonable and encouraging results.</w:t>
-      </w:r>
-      <w:r>
-        <w:rPr>
-          <w:b/>
-          <w:bCs/>
-          <w:i/>
-          <w:iCs/>
-          <w:lang w:val="en-US"/>
-        </w:rPr>
-        <w:t>”</w:t>
+        <w:t> An automatic sentiment classification with support vector machines achieves reasonable and encouraging results.”</w:t>
       </w:r>
     </w:p>
     <w:p>
@@ -1872,36 +1817,7 @@
           <w:lang w:val="en-US"/>
         </w:rPr>
         <w:lastRenderedPageBreak/>
-        <w:t>S</w:t>
-      </w:r>
-      <w:r>
-        <w:rPr>
-          <w:b/>
-          <w:bCs/>
-          <w:u w:val="single"/>
-          <w:lang w:val="en-US"/>
-        </w:rPr>
-        <w:t xml:space="preserve">entiment analysis can be used for </w:t>
-      </w:r>
-      <w:proofErr w:type="spellStart"/>
-      <w:r>
-        <w:rPr>
-          <w:b/>
-          <w:bCs/>
-          <w:u w:val="single"/>
-          <w:lang w:val="en-US"/>
-        </w:rPr>
-        <w:t>analyzing</w:t>
-      </w:r>
-      <w:proofErr w:type="spellEnd"/>
-      <w:r>
-        <w:rPr>
-          <w:b/>
-          <w:bCs/>
-          <w:u w:val="single"/>
-          <w:lang w:val="en-US"/>
-        </w:rPr>
-        <w:t xml:space="preserve"> political preferences of the electorate or for mining opinions about different products or topics.</w:t>
+        <w:t>Sentiment analysis can be used for analyzing political preferences of the electorate or for mining opinions about different products or topics.</w:t>
       </w:r>
     </w:p>
     <w:p>
@@ -2028,21 +1944,7 @@
         <w:rPr>
           <w:lang w:val="en-US"/>
         </w:rPr>
-        <w:t xml:space="preserve"> data is then given to annotators who are asked to define whether each of the passages expressed happiness or fear, or neutrality. The same data is further </w:t>
-      </w:r>
-      <w:proofErr w:type="spellStart"/>
-      <w:r>
-        <w:rPr>
-          <w:lang w:val="en-US"/>
-        </w:rPr>
-        <w:t>analyzed</w:t>
-      </w:r>
-      <w:proofErr w:type="spellEnd"/>
-      <w:r>
-        <w:rPr>
-          <w:lang w:val="en-US"/>
-        </w:rPr>
-        <w:t xml:space="preserve"> with a dictionary-based sentiment classifier.</w:t>
+        <w:t xml:space="preserve"> data is then given to annotators who are asked to define whether each of the passages expressed happiness or fear, or neutrality. The same data is further analyzed with a dictionary-based sentiment classifier.</w:t>
       </w:r>
     </w:p>
     <w:p>
@@ -2272,25 +2174,13 @@
         <w:rPr>
           <w:lang w:val="en-US"/>
         </w:rPr>
-        <w:t>“</w:t>
-      </w:r>
-      <w:r>
-        <w:rPr>
-          <w:lang w:val="en-US"/>
-        </w:rPr>
-        <w:t>We have</w:t>
-      </w:r>
-      <w:r>
-        <w:rPr>
-          <w:lang w:val="en-US"/>
-        </w:rPr>
-        <w:t xml:space="preserve"> shown throughout this survey that there is a growing interest in sentiment and emotion analysis within computational literary studies as one main field of digital humanities.</w:t>
-      </w:r>
-      <w:r>
-        <w:rPr>
-          <w:lang w:val="en-US"/>
-        </w:rPr>
-        <w:t>”</w:t>
+        <w:t>“We have</w:t>
+      </w:r>
+      <w:r>
+        <w:rPr>
+          <w:lang w:val="en-US"/>
+        </w:rPr>
+        <w:t xml:space="preserve"> shown throughout this survey that there is a growing interest in sentiment and emotion analysis within computational literary studies as one main field of digital humanities.”</w:t>
       </w:r>
     </w:p>
     <w:p>
@@ -2314,13 +2204,7 @@
         <w:rPr>
           <w:lang w:val="en-US"/>
         </w:rPr>
-        <w:t>Given the fact that DH have emerged into a thriving science within the past decade, it may safely be said that this direction of research is relatively new. It further constitutes an interesting field that connects literary studies and computational linguistics.</w:t>
-      </w:r>
-      <w:r>
-        <w:rPr>
-          <w:lang w:val="en-US"/>
-        </w:rPr>
-        <w:t>”</w:t>
+        <w:t>Given the fact that DH have emerged into a thriving science within the past decade, it may safely be said that this direction of research is relatively new. It further constitutes an interesting field that connects literary studies and computational linguistics.”</w:t>
       </w:r>
     </w:p>
     <w:p>
@@ -2421,15 +2305,7 @@
           <w:color w:val="000000"/>
           <w:shd w:val="clear" w:color="auto" w:fill="FFFFFF"/>
         </w:rPr>
-        <w:t> In digital humanities, research is often exploratory. The application of an existing method on a corpus can lead to new findings, but it is common that an interactive application of a method to explore a phenomenon is even more promising. Such interactive application requires full control by the user in real time – and that is something that pretrained deep neural methods cannot (yet) provide. However, emotion lexicons that point to particular aspects in the text in a transparent manner do, despite of their disadvantages.</w:t>
-      </w:r>
-      <w:r>
-        <w:rPr>
-          <w:rFonts w:cstheme="minorHAnsi"/>
-          <w:color w:val="000000"/>
-          <w:shd w:val="clear" w:color="auto" w:fill="FFFFFF"/>
-        </w:rPr>
-        <w:t>”</w:t>
+        <w:t> In digital humanities, research is often exploratory. The application of an existing method on a corpus can lead to new findings, but it is common that an interactive application of a method to explore a phenomenon is even more promising. Such interactive application requires full control by the user in real time – and that is something that pretrained deep neural methods cannot (yet) provide. However, emotion lexicons that point to particular aspects in the text in a transparent manner do, despite of their disadvantages.”</w:t>
       </w:r>
     </w:p>
     <w:p>
@@ -2614,13 +2490,7 @@
         </w:rPr>
       </w:pPr>
       <w:r>
-        <w:t>“</w:t>
-      </w:r>
-      <w:r>
-        <w:t>Computational literary criticism is prone to fallacious overclaims or misinterpretations of statistical results because it often places itself in a position of making claims based purely on word frequencies without regard to position, syntax, context, and semantics. Word frequencies and the measurement of their differences over time or between works are asked to do an enormous amount of work, standing in for vastly different things.</w:t>
-      </w:r>
-      <w:r>
-        <w:t>”</w:t>
+        <w:t>“Computational literary criticism is prone to fallacious overclaims or misinterpretations of statistical results because it often places itself in a position of making claims based purely on word frequencies without regard to position, syntax, context, and semantics. Word frequencies and the measurement of their differences over time or between works are asked to do an enormous amount of work, standing in for vastly different things.”</w:t>
       </w:r>
     </w:p>
     <w:p>
@@ -2643,19 +2513,10 @@
         <w:t>The Bayes rule is a widely used rule that with every new observation updates the probability distribution; the system is “naïve” because the features are supposed to be independent of one another.</w:t>
       </w:r>
       <w:r>
-        <w:t xml:space="preserve"> </w:t>
-      </w:r>
-      <w:r>
-        <w:t>You do not tell the algorithm the exact criteria by which to make its classificatory decisions; you tell it what to pay attention to and it learns the decision rule based on some basic features,</w:t>
-      </w:r>
-      <w:r>
-        <w:t xml:space="preserve"> </w:t>
-      </w:r>
-      <w:r>
-        <w:t>changing the probability distribution every time a new thing comes in and so getting smarter and better at classifying the next thing.</w:t>
-      </w:r>
-      <w:r>
-        <w:t>”</w:t>
+        <w:t xml:space="preserve"> You do not tell the algorithm the exact criteria by which to make its classificatory decisions; you tell it what to pay attention to and it learns the decision rule based on some basic features,</w:t>
+      </w:r>
+      <w:r>
+        <w:t xml:space="preserve"> changing the probability distribution every time a new thing comes in and so getting smarter and better at classifying the next thing.”</w:t>
       </w:r>
     </w:p>
     <w:p>
@@ -2680,10 +2541,7 @@
         <w:t>“</w:t>
       </w:r>
       <w:r>
-        <w:t>No one has ever said, though, that consistent word frequency is what distinguishes Shakespeare’s comedies from tragedies, tragedies from histories, and so on—and no one would ever say that because such distinctions cannot be captured with word frequencies.</w:t>
-      </w:r>
-      <w:r>
-        <w:t>”</w:t>
+        <w:t>No one has ever said, though, that consistent word frequency is what distinguishes Shakespeare’s comedies from tragedies, tragedies from histories, and so on—and no one would ever say that because such distinctions cannot be captured with word frequencies.”</w:t>
       </w:r>
     </w:p>
     <w:p>
@@ -2700,13 +2558,7 @@
         </w:rPr>
       </w:pPr>
       <w:r>
-        <w:t>“</w:t>
-      </w:r>
-      <w:r>
-        <w:t>The hitch of using textual pattern mining for forensic stylometry is that even if you apply pattern recognition techniques that reduce noise and nonlinear interactions between data, the stylistic differences that can be captured for literature tend to be driven by stop words—if, but, and, the, of. 39</w:t>
-      </w:r>
-      <w:r>
-        <w:t>”</w:t>
+        <w:t>“The hitch of using textual pattern mining for forensic stylometry is that even if you apply pattern recognition techniques that reduce noise and nonlinear interactions between data, the stylistic differences that can be captured for literature tend to be driven by stop words—if, but, and, the, of. 39”</w:t>
       </w:r>
     </w:p>
     <w:p>
@@ -2723,10 +2575,7 @@
         </w:rPr>
       </w:pPr>
       <w:r>
-        <w:t>“</w:t>
-      </w:r>
-      <w:r>
-        <w:t>Why is that the case? Mark Algee-Hewitt and Piper tell us that “</w:t>
+        <w:t>“Why is that the case? Mark Algee-Hewitt and Piper tell us that “</w:t>
       </w:r>
       <w:r>
         <w:rPr>
@@ -2811,14 +2660,7 @@
           <w:b/>
           <w:bCs/>
         </w:rPr>
-        <w:t>By the numbers, stop words are the words that texts have most in common with one another, which is why their differentiated patterns of use will yield the readiest statistical differences and why they have to be removed for text mining.</w:t>
-      </w:r>
-      <w:r>
-        <w:rPr>
-          <w:b/>
-          <w:bCs/>
-        </w:rPr>
-        <w:t>”</w:t>
+        <w:t>By the numbers, stop words are the words that texts have most in common with one another, which is why their differentiated patterns of use will yield the readiest statistical differences and why they have to be removed for text mining.”</w:t>
       </w:r>
       <w:r>
         <w:rPr>
@@ -3329,13 +3171,7 @@
         </w:rPr>
       </w:pPr>
       <w:r>
-        <w:t>“</w:t>
-      </w:r>
-      <w:r>
-        <w:t>—then whatever the Naïve-Bayes classifier classifies as an English haiku is, by their very definition, an English haiku, as they don’t have a rigorous definition to begin with. B</w:t>
-      </w:r>
-      <w:r>
-        <w:t xml:space="preserve">” </w:t>
+        <w:t xml:space="preserve">“—then whatever the Naïve-Bayes classifier classifies as an English haiku is, by their very definition, an English haiku, as they don’t have a rigorous definition to begin with. B” </w:t>
       </w:r>
       <w:r>
         <w:sym w:font="Wingdings" w:char="F0E0"/>
@@ -3687,10 +3523,7 @@
         <w:t>“</w:t>
       </w:r>
       <w:r>
-        <w:t>Acquiring public and consumer opinions has long been a huge business itself for marketing, public relations, and political campaign companies.</w:t>
-      </w:r>
-      <w:r>
-        <w:t>”</w:t>
+        <w:t>Acquiring public and consumer opinions has long been a huge business itself for marketing, public relations, and political campaign companies.”</w:t>
       </w:r>
     </w:p>
     <w:p>
@@ -3720,13 +3553,7 @@
         </w:rPr>
       </w:pPr>
       <w:r>
-        <w:t>“</w:t>
-      </w:r>
-      <w:r>
-        <w:t>Each site typically contains a huge volume of opinion text that is not always easily deciphered in long blogs and forum postings. The average human reader will have difficulty identifying relevant sites and extracting and summarizing the opinions in them. Automated sentiment analysis systems are thus needed.</w:t>
-      </w:r>
-      <w:r>
-        <w:t>”</w:t>
+        <w:t>“Each site typically contains a huge volume of opinion text that is not always easily deciphered in long blogs and forum postings. The average human reader will have difficulty identifying relevant sites and extracting and summarizing the opinions in them. Automated sentiment analysis systems are thus needed.”</w:t>
       </w:r>
     </w:p>
     <w:p>
@@ -3792,13 +3619,7 @@
         </w:rPr>
       </w:pPr>
       <w:r>
-        <w:t>“</w:t>
-      </w:r>
-      <w:r>
-        <w:t>Although sentiment words and phrases are important for sentiment analysis, only using them is far from sufficient. The problem is much more complex. In other words, we can say that sentiment lexicon is necessary but not sufficient for sentiment analysis.</w:t>
-      </w:r>
-      <w:r>
-        <w:t>”</w:t>
+        <w:t>“Although sentiment words and phrases are important for sentiment analysis, only using them is far from sufficient. The problem is much more complex. In other words, we can say that sentiment lexicon is necessary but not sufficient for sentiment analysis.”</w:t>
       </w:r>
     </w:p>
     <w:p>
@@ -3813,13 +3634,7 @@
         </w:rPr>
       </w:pPr>
       <w:r>
-        <w:t>“</w:t>
-      </w:r>
-      <w:r>
-        <w:t>A sentence containing sentiment words may not express any sentiment. This phenomenon happens frequently in several types of sentences. Question (interrogative) sentences and conditional sentences are two important types, e.g., “Can you tell me which Sony camera is good?” and “If I can find a good camera in the shop, I will buy it.” Both these sentences contain the sentiment word “good”, but neither expresses a positive or negative opinion on any specific camera. However, not all conditional sentences or interrogative sentences express no sentiments,</w:t>
-      </w:r>
-      <w:r>
-        <w:t xml:space="preserve">” </w:t>
+        <w:t xml:space="preserve">“A sentence containing sentiment words may not express any sentiment. This phenomenon happens frequently in several types of sentences. Question (interrogative) sentences and conditional sentences are two important types, e.g., “Can you tell me which Sony camera is good?” and “If I can find a good camera in the shop, I will buy it.” Both these sentences contain the sentiment word “good”, but neither expresses a positive or negative opinion on any specific camera. However, not all conditional sentences or interrogative sentences express no sentiments,” </w:t>
       </w:r>
       <w:r>
         <w:sym w:font="Wingdings" w:char="F0E0"/>
@@ -3855,13 +3670,7 @@
         </w:rPr>
       </w:pPr>
       <w:r>
-        <w:t>“</w:t>
-      </w:r>
-      <w:r>
-        <w:t>Many sentences without sentiment words can also imply opinions. Many of these sentences are actually objective sentences that are used to express some factual information. Again, there are many types of such sentences. Here we just give two examples. The sentence “This washer uses a lot of water” implies a negative sentiment about the washer since it uses a lot of resource (water). The sentence “After sleeping on the mattress for two days, a valley has formed in the middle” expresses a negative opinion about the mattress. This sentence is objective as it states a fact. All these sentences have no sentiment words. These issues all present major challenges. In fact, these are just</w:t>
-      </w:r>
-      <w:r>
-        <w:t>”</w:t>
+        <w:t>“Many sentences without sentiment words can also imply opinions. Many of these sentences are actually objective sentences that are used to express some factual information. Again, there are many types of such sentences. Here we just give two examples. The sentence “This washer uses a lot of water” implies a negative sentiment about the washer since it uses a lot of resource (water). The sentence “After sleeping on the mattress for two days, a valley has formed in the middle” expresses a negative opinion about the mattress. This sentence is objective as it states a fact. All these sentences have no sentiment words. These issues all present major challenges. In fact, these are just”</w:t>
       </w:r>
     </w:p>
     <w:p>
@@ -3900,13 +3709,7 @@
         </w:rPr>
       </w:pPr>
       <w:r>
-        <w:t>“</w:t>
-      </w:r>
-      <w:r>
-        <w:t>Positive, negative and neutral are called sentiment (or opinion) orientations (or polarities).</w:t>
-      </w:r>
-      <w:r>
-        <w:t>”</w:t>
+        <w:t>“Positive, negative and neutral are called sentiment (or opinion) orientations (or polarities).”</w:t>
       </w:r>
     </w:p>
     <w:p>
@@ -3921,10 +3724,7 @@
         </w:rPr>
       </w:pPr>
       <w:r>
-        <w:t>“</w:t>
-      </w:r>
-      <w:r>
-        <w:t xml:space="preserve">Sentiment classification is essentially a text classification problem. Traditional text classification mainly classifies documents of different topics, e.g., politics, sciences, and sports. In such classifications, </w:t>
+        <w:t xml:space="preserve">“Sentiment classification is essentially a text classification problem. Traditional text classification mainly classifies documents of different topics, e.g., politics, sciences, and sports. In such classifications, </w:t>
       </w:r>
       <w:proofErr w:type="spellStart"/>
       <w:r>
@@ -3944,10 +3744,7 @@
       </w:r>
       <w:proofErr w:type="spellEnd"/>
       <w:r>
-        <w:t>, 2000). Pang, Lee and Vaithyanathan (2002) was the first paper to take this approach to classify movie reviews into two classes, positive and negative. It was shown that using unigrams (a bag of words) as features in classification performed quite well with either naïve Bayes or SVM, although the authors also tried a number of other feature options</w:t>
-      </w:r>
-      <w:r>
-        <w:t>”</w:t>
+        <w:t>, 2000). Pang, Lee and Vaithyanathan (2002) was the first paper to take this approach to classify movie reviews into two classes, positive and negative. It was shown that using unigrams (a bag of words) as features in classification performed quite well with either naïve Bayes or SVM, although the authors also tried a number of other feature options”</w:t>
       </w:r>
     </w:p>
     <w:p>
@@ -3962,10 +3759,7 @@
         </w:rPr>
       </w:pPr>
       <w:r>
-        <w:t>“</w:t>
-      </w:r>
-      <w:r>
-        <w:t xml:space="preserve">Like other supervised machine learning applications, </w:t>
+        <w:t xml:space="preserve">“Like other supervised machine learning applications, </w:t>
       </w:r>
       <w:r>
         <w:rPr>
@@ -4017,10 +3811,7 @@
         <w:t>The TF-IDF weighting scheme from information retrieval may be applied too.</w:t>
       </w:r>
       <w:r>
-        <w:t xml:space="preserve"> As in traditional text classification, these features have been shown highly effective for sentiment classification as well.</w:t>
-      </w:r>
-      <w:r>
-        <w:t>”</w:t>
+        <w:t xml:space="preserve"> As in traditional text classification, these features have been shown highly effective for sentiment classification as well.”</w:t>
       </w:r>
     </w:p>
     <w:p>
@@ -4227,10 +4018,7 @@
         <w:t xml:space="preserve"> “</w:t>
       </w:r>
       <w:r>
-        <w:t>As creative works are often shaped by the lived experiences and timely issues of the creator’s life, a poetry composition system trained on poems from different authors of different eras may reflect a variety of societal biases.</w:t>
-      </w:r>
-      <w:r>
-        <w:t>” E.g. gender, race bias.</w:t>
+        <w:t>As creative works are often shaped by the lived experiences and timely issues of the creator’s life, a poetry composition system trained on poems from different authors of different eras may reflect a variety of societal biases.” E.g. gender, race bias.</w:t>
       </w:r>
     </w:p>
     <w:p>
@@ -4287,10 +4075,7 @@
         <w:t xml:space="preserve"> “</w:t>
       </w:r>
       <w:r>
-        <w:t>We use sentiment as a proxy metric for the social perception of demographic groups.</w:t>
-      </w:r>
-      <w:r>
-        <w:t xml:space="preserve">” </w:t>
+        <w:t xml:space="preserve">We use sentiment as a proxy metric for the social perception of demographic groups.” </w:t>
       </w:r>
     </w:p>
     <w:p>
@@ -4400,13 +4185,141 @@
         </w:rPr>
       </w:pPr>
       <w:r>
+        <w:t>“Thus, we propose a technique to mitigate biases by making the verses suggested by the poetry system less negative in sentiment”</w:t>
+      </w:r>
+    </w:p>
+    <w:p>
+      <w:pPr>
+        <w:pStyle w:val="ListParagraph"/>
+        <w:numPr>
+          <w:ilvl w:val="0"/>
+          <w:numId w:val="5"/>
+        </w:numPr>
+        <w:rPr>
+          <w:rFonts w:cstheme="minorHAnsi"/>
+          <w:lang w:val="en-US"/>
+        </w:rPr>
+      </w:pPr>
+      <w:r>
+        <w:t>“Results show that our method has promising results for both reducing negative verses and keeping the distribution of verse sentiments across groups comparable.”</w:t>
+      </w:r>
+    </w:p>
+    <w:p>
+      <w:pPr>
+        <w:pStyle w:val="ListParagraph"/>
+        <w:numPr>
+          <w:ilvl w:val="0"/>
+          <w:numId w:val="5"/>
+        </w:numPr>
+        <w:rPr>
+          <w:rFonts w:cstheme="minorHAnsi"/>
+          <w:lang w:val="en-US"/>
+        </w:rPr>
+      </w:pPr>
+      <w:r>
+        <w:t xml:space="preserve">“. For the first part of the pipeline, we introduce a poetry sentiment dataset and build a BERT-based (Devlin et al., 2019) sentiment </w:t>
+      </w:r>
+      <w:proofErr w:type="spellStart"/>
+      <w:r>
+        <w:t>analyzer</w:t>
+      </w:r>
+      <w:proofErr w:type="spellEnd"/>
+      <w:r>
+        <w:t xml:space="preserve"> for poetry”</w:t>
+      </w:r>
+    </w:p>
+    <w:p>
+      <w:pPr>
+        <w:pStyle w:val="ListParagraph"/>
+        <w:numPr>
+          <w:ilvl w:val="0"/>
+          <w:numId w:val="5"/>
+        </w:numPr>
+        <w:rPr>
+          <w:rFonts w:cstheme="minorHAnsi"/>
+          <w:lang w:val="en-US"/>
+        </w:rPr>
+      </w:pPr>
+      <w:r>
+        <w:t>The sentiment tools are then used to train a style transfer model to augment data to train the next verse prediction component in the poetry composition system.</w:t>
+      </w:r>
+    </w:p>
+    <w:p>
+      <w:pPr>
+        <w:pStyle w:val="ListParagraph"/>
+        <w:numPr>
+          <w:ilvl w:val="0"/>
+          <w:numId w:val="5"/>
+        </w:numPr>
+        <w:rPr>
+          <w:rFonts w:cstheme="minorHAnsi"/>
+          <w:lang w:val="en-US"/>
+        </w:rPr>
+      </w:pPr>
+      <w:r>
+        <w:t>“Specifically, we can influence the model to suggest verses with more positive sentiment while keeping the suggested verse quality comparable. This exploratory study introduces the capabilities of style transfer augmentation to mitigate biases and is an example of how bias mitigation can be applied to creative language tasks and information retrieval components.”</w:t>
+      </w:r>
+    </w:p>
+    <w:p>
+      <w:pPr>
+        <w:pStyle w:val="ListParagraph"/>
+        <w:numPr>
+          <w:ilvl w:val="0"/>
+          <w:numId w:val="5"/>
+        </w:numPr>
+        <w:rPr>
+          <w:rFonts w:cstheme="minorHAnsi"/>
+          <w:lang w:val="en-US"/>
+        </w:rPr>
+      </w:pPr>
+      <w:r>
+        <w:t>The tool that was improved “Users can either directly use verse suggestions provided by the system, modify the suggestions, or create their own verses. The suggested verses are generated in the style of various classic American poets (e.g., Walt Whitman, Emily Dickinson).”</w:t>
+      </w:r>
+    </w:p>
+    <w:p>
+      <w:pPr>
+        <w:pStyle w:val="ListParagraph"/>
+        <w:numPr>
+          <w:ilvl w:val="0"/>
+          <w:numId w:val="5"/>
+        </w:numPr>
+        <w:rPr>
+          <w:rFonts w:cstheme="minorHAnsi"/>
+          <w:lang w:val="en-US"/>
+        </w:rPr>
+      </w:pPr>
+      <w:r>
+        <w:t xml:space="preserve">Next verse prediction task/retrieval settings </w:t>
+      </w:r>
+      <w:r>
+        <w:sym w:font="Wingdings" w:char="F0E0"/>
+      </w:r>
+      <w:r>
+        <w:t xml:space="preserve"> little info on bias.</w:t>
+      </w:r>
+    </w:p>
+    <w:p>
+      <w:pPr>
+        <w:pStyle w:val="ListParagraph"/>
+        <w:numPr>
+          <w:ilvl w:val="0"/>
+          <w:numId w:val="5"/>
+        </w:numPr>
+        <w:rPr>
+          <w:rFonts w:cstheme="minorHAnsi"/>
+          <w:lang w:val="en-US"/>
+        </w:rPr>
+      </w:pPr>
+      <w:r>
         <w:t>“</w:t>
       </w:r>
-      <w:r>
-        <w:t>Thus, we propose a technique to mitigate biases by making the verses suggested by the poetry system less negative in sentiment</w:t>
-      </w:r>
-      <w:r>
-        <w:t>”</w:t>
+      <w:proofErr w:type="gramStart"/>
+      <w:r>
+        <w:t>we</w:t>
+      </w:r>
+      <w:proofErr w:type="gramEnd"/>
+      <w:r>
+        <w:t xml:space="preserve"> largely treat verse generation as a black box component”</w:t>
       </w:r>
     </w:p>
     <w:p>
@@ -4422,13 +4335,41 @@
         </w:rPr>
       </w:pPr>
       <w:r>
+        <w:rPr>
+          <w:rFonts w:cstheme="minorHAnsi"/>
+          <w:lang w:val="en-US"/>
+        </w:rPr>
+        <w:t>Used transformer-based models and feed-forward networks</w:t>
+      </w:r>
+      <w:r>
+        <w:rPr>
+          <w:rFonts w:cstheme="minorHAnsi"/>
+          <w:lang w:val="en-US"/>
+        </w:rPr>
+        <w:t>, a BERT sentiment classifier.</w:t>
+      </w:r>
+    </w:p>
+    <w:p>
+      <w:pPr>
+        <w:pStyle w:val="ListParagraph"/>
+        <w:numPr>
+          <w:ilvl w:val="0"/>
+          <w:numId w:val="5"/>
+        </w:numPr>
+        <w:rPr>
+          <w:rFonts w:cstheme="minorHAnsi"/>
+          <w:lang w:val="en-US"/>
+        </w:rPr>
+      </w:pPr>
+      <w:r>
+        <w:rPr>
+          <w:rFonts w:cstheme="minorHAnsi"/>
+          <w:lang w:val="en-US"/>
+        </w:rPr>
         <w:t>“</w:t>
       </w:r>
       <w:r>
-        <w:t>Results show that our method has promising results for both reducing negative verses and keeping the distribution of verse sentiments across groups comparable.</w:t>
-      </w:r>
-      <w:r>
-        <w:t>”</w:t>
+        <w:t>Data augmentation is a technique used to increase the diversity and size of a dataset without actually collecting new data. It involves creating modified versions of existing data points to provide more training examples for a machine learning model. This helps improve the model's generalization capabilities and can be particularly useful when dealing with limited data.”</w:t>
       </w:r>
     </w:p>
     <w:p>
@@ -4444,21 +4385,7 @@
         </w:rPr>
       </w:pPr>
       <w:r>
-        <w:t>“</w:t>
-      </w:r>
-      <w:r>
-        <w:t xml:space="preserve">. For the first part of the pipeline, we introduce a poetry sentiment dataset and build a BERT-based (Devlin et al., 2019) sentiment </w:t>
-      </w:r>
-      <w:proofErr w:type="spellStart"/>
-      <w:r>
-        <w:t>analyzer</w:t>
-      </w:r>
-      <w:proofErr w:type="spellEnd"/>
-      <w:r>
-        <w:t xml:space="preserve"> for poetry</w:t>
-      </w:r>
-      <w:r>
-        <w:t>”</w:t>
+        <w:t>“By using style transfer for data augmentation instead of filtering out negative examples, we can circumvent data sparsity issues and promote model robustness.”</w:t>
       </w:r>
     </w:p>
     <w:p>
@@ -4474,194 +4401,7 @@
         </w:rPr>
       </w:pPr>
       <w:r>
-        <w:t>The sentiment tools are then used to train a style transfer model to augment data to train the next verse prediction component in the poetry composition system.</w:t>
-      </w:r>
-    </w:p>
-    <w:p>
-      <w:pPr>
-        <w:pStyle w:val="ListParagraph"/>
-        <w:numPr>
-          <w:ilvl w:val="0"/>
-          <w:numId w:val="5"/>
-        </w:numPr>
-        <w:rPr>
-          <w:rFonts w:cstheme="minorHAnsi"/>
-          <w:lang w:val="en-US"/>
-        </w:rPr>
-      </w:pPr>
-      <w:r>
-        <w:t>“</w:t>
-      </w:r>
-      <w:r>
-        <w:t>Specifically, we can influence the model to suggest verses with more positive sentiment while keeping the suggested verse quality comparable. This exploratory study introduces the capabilities of style transfer augmentation to mitigate biases and is an example of how bias mitigation can be applied to creative language tasks and information retrieval components.</w:t>
-      </w:r>
-      <w:r>
-        <w:t>”</w:t>
-      </w:r>
-    </w:p>
-    <w:p>
-      <w:pPr>
-        <w:pStyle w:val="ListParagraph"/>
-        <w:numPr>
-          <w:ilvl w:val="0"/>
-          <w:numId w:val="5"/>
-        </w:numPr>
-        <w:rPr>
-          <w:rFonts w:cstheme="minorHAnsi"/>
-          <w:lang w:val="en-US"/>
-        </w:rPr>
-      </w:pPr>
-      <w:r>
-        <w:t>The tool that was improved “</w:t>
-      </w:r>
-      <w:r>
-        <w:t>Users can either directly use verse suggestions provided by the system, modify the suggestions, or create their own verses. The suggested verses are generated in the style of various classic American poets (e.g., Walt Whitman, Emily Dickinson).</w:t>
-      </w:r>
-      <w:r>
-        <w:t>”</w:t>
-      </w:r>
-    </w:p>
-    <w:p>
-      <w:pPr>
-        <w:pStyle w:val="ListParagraph"/>
-        <w:numPr>
-          <w:ilvl w:val="0"/>
-          <w:numId w:val="5"/>
-        </w:numPr>
-        <w:rPr>
-          <w:rFonts w:cstheme="minorHAnsi"/>
-          <w:lang w:val="en-US"/>
-        </w:rPr>
-      </w:pPr>
-      <w:r>
-        <w:t xml:space="preserve">Next verse prediction task/retrieval settings </w:t>
-      </w:r>
-      <w:r>
-        <w:sym w:font="Wingdings" w:char="F0E0"/>
-      </w:r>
-      <w:r>
-        <w:t xml:space="preserve"> little info on bias.</w:t>
-      </w:r>
-    </w:p>
-    <w:p>
-      <w:pPr>
-        <w:pStyle w:val="ListParagraph"/>
-        <w:numPr>
-          <w:ilvl w:val="0"/>
-          <w:numId w:val="5"/>
-        </w:numPr>
-        <w:rPr>
-          <w:rFonts w:cstheme="minorHAnsi"/>
-          <w:lang w:val="en-US"/>
-        </w:rPr>
-      </w:pPr>
-      <w:r>
-        <w:t>“</w:t>
-      </w:r>
-      <w:proofErr w:type="gramStart"/>
-      <w:r>
-        <w:t>we</w:t>
-      </w:r>
-      <w:proofErr w:type="gramEnd"/>
-      <w:r>
-        <w:t xml:space="preserve"> largely treat verse generation as a black box component</w:t>
-      </w:r>
-      <w:r>
-        <w:t>”</w:t>
-      </w:r>
-    </w:p>
-    <w:p>
-      <w:pPr>
-        <w:pStyle w:val="ListParagraph"/>
-        <w:numPr>
-          <w:ilvl w:val="0"/>
-          <w:numId w:val="5"/>
-        </w:numPr>
-        <w:rPr>
-          <w:rFonts w:cstheme="minorHAnsi"/>
-          <w:lang w:val="en-US"/>
-        </w:rPr>
-      </w:pPr>
-      <w:r>
-        <w:rPr>
-          <w:rFonts w:cstheme="minorHAnsi"/>
-          <w:lang w:val="en-US"/>
-        </w:rPr>
-        <w:t>Used transformer-based models and feed-forward networks</w:t>
-      </w:r>
-      <w:r>
-        <w:rPr>
-          <w:rFonts w:cstheme="minorHAnsi"/>
-          <w:lang w:val="en-US"/>
-        </w:rPr>
-        <w:t>, a BERT sentiment classifier.</w:t>
-      </w:r>
-    </w:p>
-    <w:p>
-      <w:pPr>
-        <w:pStyle w:val="ListParagraph"/>
-        <w:numPr>
-          <w:ilvl w:val="0"/>
-          <w:numId w:val="5"/>
-        </w:numPr>
-        <w:rPr>
-          <w:rFonts w:cstheme="minorHAnsi"/>
-          <w:lang w:val="en-US"/>
-        </w:rPr>
-      </w:pPr>
-      <w:r>
-        <w:rPr>
-          <w:rFonts w:cstheme="minorHAnsi"/>
-          <w:lang w:val="en-US"/>
-        </w:rPr>
-        <w:t>“</w:t>
-      </w:r>
-      <w:r>
-        <w:t>Data augmentation is a technique used to increase the diversity and size of a dataset without actually collecting new data. It involves creating modified versions of existing data points to provide more training examples for a machine learning model. This helps improve the model's generalization capabilities and can be particularly useful when dealing with limited data.</w:t>
-      </w:r>
-      <w:r>
-        <w:t>”</w:t>
-      </w:r>
-    </w:p>
-    <w:p>
-      <w:pPr>
-        <w:pStyle w:val="ListParagraph"/>
-        <w:numPr>
-          <w:ilvl w:val="0"/>
-          <w:numId w:val="5"/>
-        </w:numPr>
-        <w:rPr>
-          <w:rFonts w:cstheme="minorHAnsi"/>
-          <w:lang w:val="en-US"/>
-        </w:rPr>
-      </w:pPr>
-      <w:r>
-        <w:t>“</w:t>
-      </w:r>
-      <w:r>
-        <w:t>By using style transfer for data augmentation instead of filtering out negative examples, we can circumvent data sparsity issues and promote model robustness.</w:t>
-      </w:r>
-      <w:r>
-        <w:t>”</w:t>
-      </w:r>
-    </w:p>
-    <w:p>
-      <w:pPr>
-        <w:pStyle w:val="ListParagraph"/>
-        <w:numPr>
-          <w:ilvl w:val="0"/>
-          <w:numId w:val="5"/>
-        </w:numPr>
-        <w:rPr>
-          <w:rFonts w:cstheme="minorHAnsi"/>
-          <w:lang w:val="en-US"/>
-        </w:rPr>
-      </w:pPr>
-      <w:r>
-        <w:t>“</w:t>
-      </w:r>
-      <w:r>
-        <w:t xml:space="preserve">In the specific context of the provided text, </w:t>
+        <w:t xml:space="preserve">“In the specific context of the provided text, </w:t>
       </w:r>
       <w:r>
         <w:rPr>
@@ -4670,10 +4410,7 @@
         <w:t>sentiment style transfer</w:t>
       </w:r>
       <w:r>
-        <w:t xml:space="preserve"> is mentioned as a data augmentation technique. This involves altering the sentiment of text data (e.g., changing a sentence from negative to positive sentiment) to create new training examples. The goal is to balance the sentiment distribution and mitigate biases that might exist in the training data towards different demographic groups.</w:t>
-      </w:r>
-      <w:r>
-        <w:t>”</w:t>
+        <w:t xml:space="preserve"> is mentioned as a data augmentation technique. This involves altering the sentiment of text data (e.g., changing a sentence from negative to positive sentiment) to create new training examples. The goal is to balance the sentiment distribution and mitigate biases that might exist in the training data towards different demographic groups.”</w:t>
       </w:r>
     </w:p>
     <w:p>
@@ -4797,7 +4534,7 @@
           <w:i/>
           <w:iCs/>
         </w:rPr>
-        <w:t>“</w:t>
+        <w:t>“If we remove samples where either annotator chose mixed or does not make sense, the kappa score increases to 0.58. Spearman’s correlation for the samples with labels in the three sentiment categories (negative = -1, no impact = 0, positive = 1) is 0.67. These correlations indicate decently strong inter-annotator agreement. For all annotated samples, we only keep the sample if there is agreement across both annotators and if the label is negative, no impact, or positive.”</w:t>
       </w:r>
       <w:r>
         <w:rPr>
@@ -4806,17 +4543,50 @@
           <w:i/>
           <w:iCs/>
         </w:rPr>
-        <w:t>If we remove samples where either annotator chose mixed or does not make sense, the kappa score increases to 0.58. Spearman’s correlation for the samples with labels in the three sentiment categories (negative = -1, no impact = 0, positive = 1) is 0.67. These correlations indicate decently strong inter-annotator agreement. For all annotated samples, we only keep the sample if there is agreement across both annotators and if the label is negative, no impact, or positive.</w:t>
-      </w:r>
-      <w:r>
-        <w:rPr>
+        <w:t xml:space="preserve"> </w:t>
+      </w:r>
+      <w:r>
+        <w:t xml:space="preserve">0.53 Cohen’s kappa indicates </w:t>
+      </w:r>
+      <w:r>
+        <w:rPr>
+          <w:b/>
+          <w:bCs/>
+        </w:rPr>
+        <w:t>moderate agreement</w:t>
+      </w:r>
+      <w:r>
+        <w:t xml:space="preserve"> between annotators.</w:t>
+      </w:r>
+      <w:r>
+        <w:t xml:space="preserve"> Spearman’s correlation coefficient does not assume the relationship is linear (unlike Pearson’s correlation coefficient), 0.67 = moderately strong correlation.</w:t>
+      </w:r>
+      <w:r>
+        <w:t xml:space="preserve"> Not perfect though </w:t>
+      </w:r>
+      <w:r>
+        <w:sym w:font="Wingdings" w:char="F0E0"/>
+      </w:r>
+      <w:r>
+        <w:t xml:space="preserve"> some level of subjectivity/difficulty with the annotation task.</w:t>
+      </w:r>
+    </w:p>
+    <w:p>
+      <w:pPr>
+        <w:pStyle w:val="ListParagraph"/>
+        <w:numPr>
+          <w:ilvl w:val="0"/>
+          <w:numId w:val="5"/>
+        </w:numPr>
+        <w:rPr>
+          <w:rFonts w:cstheme="minorHAnsi"/>
           <w:b/>
           <w:bCs/>
           <w:i/>
           <w:iCs/>
-        </w:rPr>
-        <w:t>”</w:t>
-      </w:r>
+          <w:lang w:val="en-US"/>
+        </w:rPr>
+      </w:pPr>
       <w:r>
         <w:rPr>
           <w:b/>
@@ -4824,32 +4594,16 @@
           <w:i/>
           <w:iCs/>
         </w:rPr>
-        <w:t xml:space="preserve"> </w:t>
-      </w:r>
-      <w:r>
-        <w:t xml:space="preserve">0.53 Cohen’s kappa indicates </w:t>
-      </w:r>
-      <w:r>
-        <w:rPr>
-          <w:b/>
-          <w:bCs/>
-        </w:rPr>
-        <w:t>moderate agreement</w:t>
-      </w:r>
-      <w:r>
-        <w:t xml:space="preserve"> between annotators.</w:t>
-      </w:r>
-      <w:r>
-        <w:t xml:space="preserve"> Spearman’s correlation coefficient does not assume the relationship is linear (unlike Pearson’s correlation coefficient), 0.67 = moderately strong correlation.</w:t>
-      </w:r>
-      <w:r>
-        <w:t xml:space="preserve"> Not perfect though </w:t>
+        <w:t>“</w:t>
+      </w:r>
+      <w:r>
+        <w:t xml:space="preserve">The decision to only keep samples with agreement across both annotators (and with clear labels) is likely aimed at improving the quality and reliability of the dataset by ensuring that the retained samples are those where the annotators most consistently agreed.” </w:t>
       </w:r>
       <w:r>
         <w:sym w:font="Wingdings" w:char="F0E0"/>
       </w:r>
       <w:r>
-        <w:t xml:space="preserve"> some level of subjectivity/difficulty with the annotation task.</w:t>
+        <w:t xml:space="preserve"> model is more robust.</w:t>
       </w:r>
     </w:p>
     <w:p>
@@ -4860,14 +4614,26 @@
           <w:numId w:val="5"/>
         </w:numPr>
         <w:rPr>
-          <w:rFonts w:cstheme="minorHAnsi"/>
           <w:b/>
           <w:bCs/>
           <w:i/>
           <w:iCs/>
-          <w:lang w:val="en-US"/>
-        </w:rPr>
-      </w:pPr>
+        </w:rPr>
+      </w:pPr>
+      <w:r>
+        <w:rPr>
+          <w:b/>
+          <w:bCs/>
+        </w:rPr>
+        <w:t>THE BENCHMARK/STATE-OF-THE-ART RESUL</w:t>
+      </w:r>
+      <w:r>
+        <w:rPr>
+          <w:b/>
+          <w:bCs/>
+        </w:rPr>
+        <w:t xml:space="preserve">T: </w:t>
+      </w:r>
       <w:r>
         <w:rPr>
           <w:b/>
@@ -4878,46 +4644,15 @@
         <w:t>“</w:t>
       </w:r>
       <w:r>
-        <w:t>The decision to only keep samples with agreement across both annotators (and with clear labels) is likely aimed at improving the quality and reliability of the dataset by ensuring that the retained samples are those where the annotators most consistently agreed.</w:t>
-      </w:r>
-      <w:r>
-        <w:t xml:space="preserve">” </w:t>
-      </w:r>
-      <w:r>
-        <w:sym w:font="Wingdings" w:char="F0E0"/>
-      </w:r>
-      <w:r>
-        <w:t xml:space="preserve"> model is more robust.</w:t>
-      </w:r>
-    </w:p>
-    <w:p>
-      <w:pPr>
-        <w:pStyle w:val="ListParagraph"/>
-        <w:numPr>
-          <w:ilvl w:val="0"/>
-          <w:numId w:val="5"/>
-        </w:numPr>
         <w:rPr>
           <w:b/>
           <w:bCs/>
           <w:i/>
           <w:iCs/>
         </w:rPr>
-      </w:pPr>
-      <w:r>
-        <w:rPr>
-          <w:b/>
-          <w:bCs/>
-        </w:rPr>
-        <w:t>THE BENCHMARK/STATE-OF-THE-ART RESUL</w:t>
-      </w:r>
-      <w:r>
-        <w:rPr>
-          <w:b/>
-          <w:bCs/>
-        </w:rPr>
-        <w:t xml:space="preserve">T: </w:t>
-      </w:r>
+        <w:t>We fine-tune a pretrained BERT model on the filtered annotated sentiment dataset. We use the uncased version of BERT base with a batch size of 32, learning rate of 1 × 10−</w:t>
+      </w:r>
+      <w:proofErr w:type="gramStart"/>
       <w:r>
         <w:rPr>
           <w:b/>
@@ -4925,8 +4660,9 @@
           <w:i/>
           <w:iCs/>
         </w:rPr>
-        <w:t>“</w:t>
-      </w:r>
+        <w:t>5 ,</w:t>
+      </w:r>
+      <w:proofErr w:type="gramEnd"/>
       <w:r>
         <w:rPr>
           <w:b/>
@@ -4934,36 +4670,69 @@
           <w:i/>
           <w:iCs/>
         </w:rPr>
-        <w:t>We fine-tune a pretrained BERT model on the filtered annotated sentiment dataset. We use the uncased version of BERT base with a batch size of 32, learning rate of 1 × 10−</w:t>
-      </w:r>
-      <w:proofErr w:type="gramStart"/>
-      <w:r>
+        <w:t xml:space="preserve"> maximum sequence length of 128, warmup proportion of 0.1, and train for 5 epochs. The resulting sentiment classifier has a development set accuracy of 85.7% and a test set accuracy of 84.6%.”</w:t>
+      </w:r>
+    </w:p>
+    <w:p>
+      <w:pPr>
+        <w:pStyle w:val="ListParagraph"/>
+        <w:numPr>
+          <w:ilvl w:val="0"/>
+          <w:numId w:val="5"/>
+        </w:numPr>
         <w:rPr>
           <w:b/>
           <w:bCs/>
           <w:i/>
           <w:iCs/>
         </w:rPr>
-        <w:t>5 ,</w:t>
-      </w:r>
-      <w:proofErr w:type="gramEnd"/>
-      <w:r>
-        <w:rPr>
-          <w:b/>
-          <w:bCs/>
+      </w:pPr>
+      <w:r>
+        <w:rPr>
           <w:i/>
           <w:iCs/>
         </w:rPr>
-        <w:t xml:space="preserve"> maximum sequence length of 128, warmup proportion of 0.1, and train for 5 epochs. The resulting sentiment classifier has a development set accuracy of 85.7% and a test set accuracy of 84.6%.</w:t>
-      </w:r>
-      <w:r>
+        <w:t>“</w:t>
+      </w:r>
+      <w:r>
+        <w:t>"Uncased BERT" refers to a version of the BERT (Bidirectional Encoder Representations from Transformers) model where all text is converted to lowercase before being processed by the model. This means that the model does not differentiate between uppercase and lowercase letters. For example, "Cat" and "cat" would be treated as the same token.”</w:t>
+      </w:r>
+      <w:r>
+        <w:t xml:space="preserve"> </w:t>
+      </w:r>
+      <w:r>
+        <w:sym w:font="Wingdings" w:char="F0E0"/>
+      </w:r>
+      <w:r>
+        <w:t xml:space="preserve"> all lowercase means robust to variations in text casing, case information might not be relevant, simplifies vocabulary,</w:t>
+      </w:r>
+      <w:r>
+        <w:t xml:space="preserve"> reduces the complexity of training.</w:t>
+      </w:r>
+    </w:p>
+    <w:p>
+      <w:pPr>
+        <w:pStyle w:val="ListParagraph"/>
+        <w:numPr>
+          <w:ilvl w:val="0"/>
+          <w:numId w:val="5"/>
+        </w:numPr>
         <w:rPr>
           <w:b/>
           <w:bCs/>
           <w:i/>
           <w:iCs/>
         </w:rPr>
-        <w:t>”</w:t>
+      </w:pPr>
+      <w:r>
+        <w:rPr>
+          <w:b/>
+          <w:bCs/>
+        </w:rPr>
+        <w:t>“</w:t>
+      </w:r>
+      <w:r>
+        <w:t>When training a DRG model with this dataset, the model learns to convert negative verses to positive verses and vice versa, though we only use negative to positive conversions for our data augmentation method.”</w:t>
       </w:r>
     </w:p>
     <w:p>
@@ -4982,81 +4751,54 @@
       </w:pPr>
       <w:r>
         <w:rPr>
+          <w:b/>
+          <w:bCs/>
+        </w:rPr>
+        <w:t>“</w:t>
+      </w:r>
+      <w:r>
+        <w:t xml:space="preserve">The model treats the original pair ("by the path an </w:t>
+      </w:r>
+      <w:proofErr w:type="spellStart"/>
+      <w:r>
+        <w:t>indian</w:t>
+      </w:r>
+      <w:proofErr w:type="spellEnd"/>
+      <w:r>
+        <w:t xml:space="preserve"> sat", "then </w:t>
+      </w:r>
+      <w:proofErr w:type="spellStart"/>
+      <w:r>
+        <w:t>i</w:t>
+      </w:r>
+      <w:proofErr w:type="spellEnd"/>
+      <w:r>
+        <w:t xml:space="preserve"> cried and ran away") as a negative example because it contains a negative sentiment in the next verse.”</w:t>
+      </w:r>
+    </w:p>
+    <w:p>
+      <w:pPr>
+        <w:pStyle w:val="ListParagraph"/>
+        <w:numPr>
+          <w:ilvl w:val="0"/>
+          <w:numId w:val="5"/>
+        </w:numPr>
+        <w:rPr>
+          <w:b/>
+          <w:bCs/>
           <w:i/>
           <w:iCs/>
         </w:rPr>
+      </w:pPr>
+      <w:r>
+        <w:rPr>
+          <w:b/>
+          <w:bCs/>
+        </w:rPr>
         <w:t>“</w:t>
       </w:r>
       <w:r>
-        <w:t>"Uncased BERT" refers to a version of the BERT (Bidirectional Encoder Representations from Transformers) model where all text is converted to lowercase before being processed by the model. This means that the model does not differentiate between uppercase and lowercase letters. For example, "Cat" and "cat" would be treated as the same token.</w:t>
-      </w:r>
-      <w:r>
-        <w:t>”</w:t>
-      </w:r>
-      <w:r>
-        <w:t xml:space="preserve"> </w:t>
-      </w:r>
-      <w:r>
-        <w:sym w:font="Wingdings" w:char="F0E0"/>
-      </w:r>
-      <w:r>
-        <w:t xml:space="preserve"> all lowercase means robust to variations in text casing, case information might not be relevant, simplifies vocabulary,</w:t>
-      </w:r>
-      <w:r>
-        <w:t xml:space="preserve"> reduces the complexity of training.</w:t>
-      </w:r>
-    </w:p>
-    <w:p>
-      <w:pPr>
-        <w:pStyle w:val="ListParagraph"/>
-        <w:numPr>
-          <w:ilvl w:val="0"/>
-          <w:numId w:val="5"/>
-        </w:numPr>
-        <w:rPr>
-          <w:b/>
-          <w:bCs/>
-          <w:i/>
-          <w:iCs/>
-        </w:rPr>
-      </w:pPr>
-      <w:r>
-        <w:rPr>
-          <w:b/>
-          <w:bCs/>
-        </w:rPr>
-        <w:t>“</w:t>
-      </w:r>
-      <w:r>
-        <w:t>When training a DRG model with this dataset, the model learns to convert negative verses to positive verses and vice versa, though we only use negative to positive conversions for our data augmentation method.</w:t>
-      </w:r>
-      <w:r>
-        <w:t>”</w:t>
-      </w:r>
-    </w:p>
-    <w:p>
-      <w:pPr>
-        <w:pStyle w:val="ListParagraph"/>
-        <w:numPr>
-          <w:ilvl w:val="0"/>
-          <w:numId w:val="5"/>
-        </w:numPr>
-        <w:rPr>
-          <w:b/>
-          <w:bCs/>
-          <w:i/>
-          <w:iCs/>
-        </w:rPr>
-      </w:pPr>
-      <w:r>
-        <w:rPr>
-          <w:b/>
-          <w:bCs/>
-        </w:rPr>
-        <w:t>“</w:t>
-      </w:r>
-      <w:r>
-        <w:t xml:space="preserve">The model treats the original pair ("by the path an </w:t>
+        <w:t xml:space="preserve">The model uses the new pair ("by the path an </w:t>
       </w:r>
       <w:proofErr w:type="spellStart"/>
       <w:r>
@@ -5072,50 +4814,6 @@
       </w:r>
       <w:proofErr w:type="spellEnd"/>
       <w:r>
-        <w:t xml:space="preserve"> cried and ran away") as a negative example because it contains a negative sentiment in the next verse.</w:t>
-      </w:r>
-      <w:r>
-        <w:t>”</w:t>
-      </w:r>
-    </w:p>
-    <w:p>
-      <w:pPr>
-        <w:pStyle w:val="ListParagraph"/>
-        <w:numPr>
-          <w:ilvl w:val="0"/>
-          <w:numId w:val="5"/>
-        </w:numPr>
-        <w:rPr>
-          <w:b/>
-          <w:bCs/>
-          <w:i/>
-          <w:iCs/>
-        </w:rPr>
-      </w:pPr>
-      <w:r>
-        <w:rPr>
-          <w:b/>
-          <w:bCs/>
-        </w:rPr>
-        <w:t>“</w:t>
-      </w:r>
-      <w:r>
-        <w:t xml:space="preserve">The model uses the new pair ("by the path an </w:t>
-      </w:r>
-      <w:proofErr w:type="spellStart"/>
-      <w:r>
-        <w:t>indian</w:t>
-      </w:r>
-      <w:proofErr w:type="spellEnd"/>
-      <w:r>
-        <w:t xml:space="preserve"> sat", "then </w:t>
-      </w:r>
-      <w:proofErr w:type="spellStart"/>
-      <w:r>
-        <w:t>i</w:t>
-      </w:r>
-      <w:proofErr w:type="spellEnd"/>
-      <w:r>
         <w:t xml:space="preserve"> sing that human delight") as a positive example because the sentiment of the next verse has been transferred </w:t>
       </w:r>
       <w:proofErr w:type="gramStart"/>
@@ -5124,10 +4822,7 @@
       </w:r>
       <w:proofErr w:type="gramEnd"/>
       <w:r>
-        <w:t xml:space="preserve"> positive.</w:t>
-      </w:r>
-      <w:r>
-        <w:t>”</w:t>
+        <w:t xml:space="preserve"> positive.”</w:t>
       </w:r>
     </w:p>
     <w:p>
@@ -5155,10 +4850,7 @@
         <w:t>“</w:t>
       </w:r>
       <w:r>
-        <w:t>Although biases in creative language applications are underexplored, it is important to examine biases in these applications that are primarily intended for social use. Our results indicate that style transfer has potential as an augmentation technique to reduce societal biases.</w:t>
-      </w:r>
-      <w:r>
-        <w:t>”</w:t>
+        <w:t>Although biases in creative language applications are underexplored, it is important to examine biases in these applications that are primarily intended for social use. Our results indicate that style transfer has potential as an augmentation technique to reduce societal biases.”</w:t>
       </w:r>
     </w:p>
     <w:p>
@@ -5194,8 +4886,9 @@
           <w:lang w:val="en-US"/>
         </w:rPr>
         <w:lastRenderedPageBreak/>
-        <w:t xml:space="preserve">Article </w:t>
-      </w:r>
+        <w:t xml:space="preserve">Article 5: A Computational Analysis of Style, Affect, and Imagery in Contemporary Poetry by Justine Kao and Dan </w:t>
+      </w:r>
+      <w:proofErr w:type="spellStart"/>
       <w:r>
         <w:rPr>
           <w:rFonts w:ascii="Bodoni MT" w:hAnsi="Bodoni MT"/>
@@ -5203,8 +4896,9 @@
           <w:bCs/>
           <w:lang w:val="en-US"/>
         </w:rPr>
-        <w:t>5</w:t>
-      </w:r>
+        <w:t>Jurafsky</w:t>
+      </w:r>
+      <w:proofErr w:type="spellEnd"/>
       <w:r>
         <w:rPr>
           <w:rFonts w:ascii="Bodoni MT" w:hAnsi="Bodoni MT"/>
@@ -5212,36 +4906,78 @@
           <w:bCs/>
           <w:lang w:val="en-US"/>
         </w:rPr>
-        <w:t xml:space="preserve">: </w:t>
-      </w:r>
-      <w:r>
-        <w:rPr>
-          <w:rFonts w:ascii="Bodoni MT" w:hAnsi="Bodoni MT"/>
-          <w:b/>
-          <w:bCs/>
-          <w:lang w:val="en-US"/>
-        </w:rPr>
-        <w:t xml:space="preserve">A Computational Analysis of Style, Affect, and Imagery in Contemporary Poetry by Justine Kao and Dan </w:t>
+        <w:t xml:space="preserve"> (2012)</w:t>
+      </w:r>
+    </w:p>
+    <w:p>
+      <w:pPr>
+        <w:pStyle w:val="ListParagraph"/>
+        <w:numPr>
+          <w:ilvl w:val="0"/>
+          <w:numId w:val="6"/>
+        </w:numPr>
+        <w:rPr>
+          <w:rFonts w:cstheme="minorHAnsi"/>
+          <w:lang w:val="en-US"/>
+        </w:rPr>
+      </w:pPr>
+      <w:r>
+        <w:rPr>
+          <w:rFonts w:cstheme="minorHAnsi"/>
+          <w:lang w:val="en-US"/>
+        </w:rPr>
+        <w:t>“</w:t>
+      </w:r>
+      <w:r>
+        <w:rPr>
+          <w:rFonts w:cstheme="minorHAnsi"/>
+          <w:lang w:val="en-US"/>
+        </w:rPr>
+        <w:t>These studies showed that computational methods</w:t>
+      </w:r>
+      <w:r>
+        <w:rPr>
+          <w:rFonts w:cstheme="minorHAnsi"/>
+          <w:lang w:val="en-US"/>
+        </w:rPr>
+        <w:t xml:space="preserve"> </w:t>
+      </w:r>
+      <w:r>
+        <w:rPr>
+          <w:rFonts w:cstheme="minorHAnsi"/>
+          <w:lang w:val="en-US"/>
+        </w:rPr>
+        <w:t>can reveal interesting statistical properties in poetic</w:t>
+      </w:r>
+      <w:r>
+        <w:rPr>
+          <w:rFonts w:cstheme="minorHAnsi"/>
+          <w:lang w:val="en-US"/>
+        </w:rPr>
+        <w:t xml:space="preserve"> </w:t>
+      </w:r>
+      <w:r>
+        <w:rPr>
+          <w:rFonts w:cstheme="minorHAnsi"/>
+          <w:lang w:val="en-US"/>
+        </w:rPr>
+        <w:t>language that allow us to better understand and categorize great works of literature (</w:t>
       </w:r>
       <w:proofErr w:type="spellStart"/>
       <w:r>
         <w:rPr>
-          <w:rFonts w:ascii="Bodoni MT" w:hAnsi="Bodoni MT"/>
-          <w:b/>
-          <w:bCs/>
-          <w:lang w:val="en-US"/>
-        </w:rPr>
-        <w:t>Jurafsky</w:t>
+          <w:rFonts w:cstheme="minorHAnsi"/>
+          <w:lang w:val="en-US"/>
+        </w:rPr>
+        <w:t>Fabb</w:t>
       </w:r>
       <w:proofErr w:type="spellEnd"/>
       <w:r>
         <w:rPr>
-          <w:rFonts w:ascii="Bodoni MT" w:hAnsi="Bodoni MT"/>
-          <w:b/>
-          <w:bCs/>
-          <w:lang w:val="en-US"/>
-        </w:rPr>
-        <w:t xml:space="preserve"> (2012)</w:t>
+          <w:rFonts w:cstheme="minorHAnsi"/>
+          <w:lang w:val="en-US"/>
+        </w:rPr>
+        <w:t>, 2006).”</w:t>
       </w:r>
     </w:p>
     <w:p>
@@ -5261,14 +4997,268 @@
           <w:rFonts w:cstheme="minorHAnsi"/>
           <w:lang w:val="en-US"/>
         </w:rPr>
+        <w:t>What makes one poem more aesthetically pleasing than another?</w:t>
+      </w:r>
+    </w:p>
+    <w:p>
+      <w:pPr>
+        <w:pStyle w:val="ListParagraph"/>
+        <w:numPr>
+          <w:ilvl w:val="0"/>
+          <w:numId w:val="6"/>
+        </w:numPr>
+        <w:rPr>
+          <w:rFonts w:cstheme="minorHAnsi"/>
+          <w:lang w:val="en-US"/>
+        </w:rPr>
+      </w:pPr>
+      <w:r>
+        <w:rPr>
+          <w:rFonts w:cstheme="minorHAnsi"/>
+          <w:lang w:val="en-US"/>
+        </w:rPr>
+        <w:t>Phonetic features, word choice, balance between order and complexity.</w:t>
+      </w:r>
+      <w:r>
+        <w:rPr>
+          <w:rFonts w:cstheme="minorHAnsi"/>
+          <w:lang w:val="en-US"/>
+        </w:rPr>
+        <w:t xml:space="preserve"> Aristotle – a balance between ordinary and unusual words.</w:t>
+      </w:r>
+    </w:p>
+    <w:p>
+      <w:pPr>
+        <w:pStyle w:val="ListParagraph"/>
+        <w:numPr>
+          <w:ilvl w:val="0"/>
+          <w:numId w:val="6"/>
+        </w:numPr>
+        <w:rPr>
+          <w:rFonts w:cstheme="minorHAnsi"/>
+          <w:lang w:val="en-US"/>
+        </w:rPr>
+      </w:pPr>
+      <w:r>
+        <w:rPr>
+          <w:rFonts w:cstheme="minorHAnsi"/>
+          <w:lang w:val="en-US"/>
+        </w:rPr>
+        <w:t>Poetry is “usually intentionally ambiguous and often packs several meanings into a compact passage”</w:t>
+      </w:r>
+      <w:r>
+        <w:rPr>
+          <w:rFonts w:cstheme="minorHAnsi"/>
+          <w:lang w:val="en-US"/>
+        </w:rPr>
+        <w:t>, so more difficult.</w:t>
+      </w:r>
+    </w:p>
+    <w:p>
+      <w:pPr>
+        <w:pStyle w:val="ListParagraph"/>
+        <w:numPr>
+          <w:ilvl w:val="0"/>
+          <w:numId w:val="6"/>
+        </w:numPr>
+        <w:rPr>
+          <w:rFonts w:cstheme="minorHAnsi"/>
+          <w:lang w:val="en-US"/>
+        </w:rPr>
+      </w:pPr>
+      <w:r>
+        <w:rPr>
+          <w:rFonts w:cstheme="minorHAnsi"/>
+          <w:b/>
+          <w:bCs/>
+          <w:lang w:val="en-US"/>
+        </w:rPr>
+        <w:t>Features of poems:</w:t>
+      </w:r>
+      <w:r>
+        <w:rPr>
+          <w:rFonts w:cstheme="minorHAnsi"/>
+          <w:lang w:val="en-US"/>
+        </w:rPr>
+        <w:t xml:space="preserve"> word frequency</w:t>
+      </w:r>
+      <w:r>
+        <w:rPr>
+          <w:rFonts w:cstheme="minorHAnsi"/>
+          <w:lang w:val="en-US"/>
+        </w:rPr>
+        <w:t xml:space="preserve"> (logs), type-token ratio (lexical diversity), less repetition of the same words = more professional poems,</w:t>
+      </w:r>
+      <w:r>
+        <w:rPr>
+          <w:rFonts w:cstheme="minorHAnsi"/>
+          <w:lang w:val="en-US"/>
+        </w:rPr>
+        <w:t xml:space="preserve"> is higher type-token ratio correlated with higher aesthetic value and </w:t>
+      </w:r>
+      <w:r>
+        <w:rPr>
+          <w:rFonts w:cstheme="minorHAnsi"/>
+          <w:lang w:val="en-US"/>
+        </w:rPr>
+        <w:t xml:space="preserve">more successful </w:t>
+      </w:r>
+      <w:r>
+        <w:rPr>
+          <w:rFonts w:cstheme="minorHAnsi"/>
+          <w:lang w:val="en-US"/>
+        </w:rPr>
+        <w:t>rep</w:t>
+      </w:r>
+      <w:r>
+        <w:rPr>
+          <w:rFonts w:cstheme="minorHAnsi"/>
+          <w:lang w:val="en-US"/>
+        </w:rPr>
+        <w:t>uta</w:t>
+      </w:r>
+      <w:r>
+        <w:rPr>
+          <w:rFonts w:cstheme="minorHAnsi"/>
+          <w:lang w:val="en-US"/>
+        </w:rPr>
+        <w:t>tion</w:t>
+      </w:r>
+      <w:r>
+        <w:rPr>
+          <w:rFonts w:cstheme="minorHAnsi"/>
+          <w:lang w:val="en-US"/>
+        </w:rPr>
+        <w:t xml:space="preserve"> of the poet</w:t>
+      </w:r>
+      <w:r>
+        <w:rPr>
+          <w:rFonts w:cstheme="minorHAnsi"/>
+          <w:lang w:val="en-US"/>
+        </w:rPr>
+        <w:t>?</w:t>
+      </w:r>
+      <w:r>
+        <w:rPr>
+          <w:rFonts w:cstheme="minorHAnsi"/>
+          <w:lang w:val="en-US"/>
+        </w:rPr>
+        <w:t xml:space="preserve"> Alliteration count, assonance, </w:t>
+      </w:r>
+      <w:r>
+        <w:rPr>
+          <w:rFonts w:cstheme="minorHAnsi"/>
+          <w:lang w:val="en-US"/>
+        </w:rPr>
+        <w:t>rhymes.</w:t>
+      </w:r>
+    </w:p>
+    <w:p>
+      <w:pPr>
+        <w:pStyle w:val="ListParagraph"/>
+        <w:numPr>
+          <w:ilvl w:val="0"/>
+          <w:numId w:val="6"/>
+        </w:numPr>
+      </w:pPr>
+      <w:r>
+        <w:rPr>
+          <w:rFonts w:cstheme="minorHAnsi"/>
+          <w:b/>
+          <w:bCs/>
+          <w:lang w:val="en-US"/>
+        </w:rPr>
+        <w:t xml:space="preserve">Sentiment and Affect: </w:t>
+      </w:r>
+      <w:r>
+        <w:rPr>
+          <w:rFonts w:cstheme="minorHAnsi"/>
+          <w:lang w:val="en-US"/>
+        </w:rPr>
+        <w:t>do good poets explore the emotional world with more intensity? Used several</w:t>
+      </w:r>
+      <w:r>
+        <w:rPr>
+          <w:b/>
+          <w:bCs/>
+        </w:rPr>
+        <w:t xml:space="preserve"> sentiment lexicons</w:t>
+      </w:r>
+      <w:r>
+        <w:t xml:space="preserve"> for this, e.g. Harvard General Inquirer, </w:t>
+      </w:r>
+      <w:proofErr w:type="gramStart"/>
+      <w:r>
+        <w:t>182 word</w:t>
+      </w:r>
+      <w:proofErr w:type="gramEnd"/>
+      <w:r>
+        <w:t xml:space="preserve"> categories</w:t>
+      </w:r>
+      <w:r>
+        <w:t xml:space="preserve"> including basic sentiment categories. “Another sentiment lexicon is the Linguistic Inquiry and Word Count (LIWC) (Pennebaker et al., 2001). While the General Inquirer was designed for content analysis, LIWC was designed to facilitate the understanding of individuals’ cognitive and emotional states through text analysis. As a result, most of the categories in LIWC involve mental activity, with over 4, 500 words related to affective, social, and cognitive processes. Six categories from the Harvard General Inquirer and two categories from LIWC were selected because they are most suitable for our purpose of </w:t>
+      </w:r>
+      <w:proofErr w:type="spellStart"/>
+      <w:r>
+        <w:t>analyzing</w:t>
+      </w:r>
+      <w:proofErr w:type="spellEnd"/>
+      <w:r>
+        <w:t xml:space="preserve"> elements of poetic craft.”</w:t>
+      </w:r>
+    </w:p>
+    <w:p>
+      <w:pPr>
+        <w:pStyle w:val="ListParagraph"/>
+        <w:numPr>
+          <w:ilvl w:val="0"/>
+          <w:numId w:val="6"/>
+        </w:numPr>
+        <w:rPr>
+          <w:rFonts w:cstheme="minorHAnsi"/>
+          <w:lang w:val="en-US"/>
+        </w:rPr>
+      </w:pPr>
+      <w:r>
+        <w:rPr>
+          <w:rFonts w:cstheme="minorHAnsi"/>
+          <w:b/>
+          <w:bCs/>
+          <w:lang w:val="en-US"/>
+        </w:rPr>
         <w:t>“</w:t>
       </w:r>
       <w:r>
         <w:rPr>
           <w:rFonts w:cstheme="minorHAnsi"/>
-          <w:lang w:val="en-US"/>
-        </w:rPr>
-        <w:t>These studies showed that computational methods</w:t>
+          <w:b/>
+          <w:bCs/>
+          <w:lang w:val="en-US"/>
+        </w:rPr>
+        <w:t>Show don’t tell</w:t>
+      </w:r>
+      <w:r>
+        <w:rPr>
+          <w:rFonts w:cstheme="minorHAnsi"/>
+          <w:b/>
+          <w:bCs/>
+          <w:lang w:val="en-US"/>
+        </w:rPr>
+        <w:t xml:space="preserve">” </w:t>
+      </w:r>
+      <w:r>
+        <w:rPr>
+          <w:rFonts w:cstheme="minorHAnsi"/>
+          <w:lang w:val="en-US"/>
+        </w:rPr>
+        <w:sym w:font="Wingdings" w:char="F0E0"/>
+      </w:r>
+      <w:r>
+        <w:rPr>
+          <w:rFonts w:cstheme="minorHAnsi"/>
+          <w:lang w:val="en-US"/>
+        </w:rPr>
+        <w:t xml:space="preserve"> another difficult thing with categorizing poetic emotion!</w:t>
       </w:r>
       <w:r>
         <w:rPr>
@@ -5282,7 +5272,7 @@
           <w:rFonts w:cstheme="minorHAnsi"/>
           <w:lang w:val="en-US"/>
         </w:rPr>
-        <w:t>can reveal interesting statistical properties in poetic</w:t>
+        <w:t>Effective imagery allows readers to bring</w:t>
       </w:r>
       <w:r>
         <w:rPr>
@@ -5296,30 +5286,35 @@
           <w:rFonts w:cstheme="minorHAnsi"/>
           <w:lang w:val="en-US"/>
         </w:rPr>
-        <w:t>language that allow us to better understand and categorize great works of literature (</w:t>
-      </w:r>
-      <w:proofErr w:type="spellStart"/>
-      <w:r>
-        <w:rPr>
-          <w:rFonts w:cstheme="minorHAnsi"/>
-          <w:lang w:val="en-US"/>
-        </w:rPr>
-        <w:t>Fabb</w:t>
-      </w:r>
-      <w:proofErr w:type="spellEnd"/>
-      <w:r>
-        <w:rPr>
-          <w:rFonts w:cstheme="minorHAnsi"/>
-          <w:lang w:val="en-US"/>
-        </w:rPr>
-        <w:t>, 2006).</w:t>
-      </w:r>
-      <w:r>
-        <w:rPr>
-          <w:rFonts w:cstheme="minorHAnsi"/>
-          <w:lang w:val="en-US"/>
-        </w:rPr>
-        <w:t>”</w:t>
+        <w:t>in their own associations to understand and truly experience a new emotion, and skilled poets and writers are able to pick out specific sensory details that</w:t>
+      </w:r>
+      <w:r>
+        <w:rPr>
+          <w:rFonts w:cstheme="minorHAnsi"/>
+          <w:lang w:val="en-US"/>
+        </w:rPr>
+        <w:t xml:space="preserve"> </w:t>
+      </w:r>
+      <w:r>
+        <w:rPr>
+          <w:rFonts w:cstheme="minorHAnsi"/>
+          <w:lang w:val="en-US"/>
+        </w:rPr>
+        <w:t>evoke deeper abstractions and generalizations</w:t>
+      </w:r>
+      <w:r>
+        <w:rPr>
+          <w:rFonts w:cstheme="minorHAnsi"/>
+          <w:lang w:val="en-US"/>
+        </w:rPr>
+        <w:t>.</w:t>
+      </w:r>
+      <w:r>
+        <w:rPr>
+          <w:rFonts w:cstheme="minorHAnsi"/>
+          <w:lang w:val="en-US"/>
+        </w:rPr>
+        <w:t xml:space="preserve"> Described as a “sacred rule”.</w:t>
       </w:r>
     </w:p>
     <w:p>
@@ -5339,7 +5334,7 @@
           <w:rFonts w:cstheme="minorHAnsi"/>
           <w:lang w:val="en-US"/>
         </w:rPr>
-        <w:t>What makes one poem more aesthetically pleasing than another?</w:t>
+        <w:t>“Another reason why imagery is an essential element of poetic craft is that it allows writers to avoid falling into cliche, which is the bane of the creative writer’s existence.”</w:t>
       </w:r>
     </w:p>
     <w:p>
@@ -5359,14 +5354,37 @@
           <w:rFonts w:cstheme="minorHAnsi"/>
           <w:lang w:val="en-US"/>
         </w:rPr>
-        <w:t>Phonetic features, word choice, balance between order and complexity.</w:t>
-      </w:r>
-      <w:r>
-        <w:rPr>
-          <w:rFonts w:cstheme="minorHAnsi"/>
-          <w:lang w:val="en-US"/>
-        </w:rPr>
-        <w:t xml:space="preserve"> Aristotle – a balance between ordinary and unusual words.</w:t>
+        <w:t>Used logistic regression to categorize poems into poems by a famous vs an amateur poet.</w:t>
+      </w:r>
+      <w:r>
+        <w:rPr>
+          <w:rFonts w:cstheme="minorHAnsi"/>
+          <w:lang w:val="en-US"/>
+        </w:rPr>
+        <w:t xml:space="preserve"> Main predictors: </w:t>
+      </w:r>
+      <w:r>
+        <w:rPr>
+          <w:rFonts w:cstheme="minorHAnsi"/>
+          <w:lang w:val="en-US"/>
+        </w:rPr>
+        <w:t xml:space="preserve">type-token ratio, rhyme and alliteration stuff, </w:t>
+      </w:r>
+      <w:r>
+        <w:rPr>
+          <w:rFonts w:cstheme="minorHAnsi"/>
+          <w:b/>
+          <w:bCs/>
+          <w:lang w:val="en-US"/>
+        </w:rPr>
+        <w:t>fewer negative emotional words</w:t>
+      </w:r>
+      <w:r>
+        <w:rPr>
+          <w:rFonts w:cstheme="minorHAnsi"/>
+          <w:lang w:val="en-US"/>
+        </w:rPr>
+        <w:t>.</w:t>
       </w:r>
     </w:p>
     <w:p>
@@ -5386,535 +5404,84 @@
           <w:rFonts w:cstheme="minorHAnsi"/>
           <w:lang w:val="en-US"/>
         </w:rPr>
-        <w:t>Poetry is “usually intentionally ambiguous and often packs several meanings into a compact passage”</w:t>
-      </w:r>
-      <w:r>
-        <w:rPr>
-          <w:rFonts w:cstheme="minorHAnsi"/>
-          <w:lang w:val="en-US"/>
-        </w:rPr>
-        <w:t>, so more difficult.</w:t>
-      </w:r>
-    </w:p>
-    <w:p>
-      <w:pPr>
-        <w:pStyle w:val="ListParagraph"/>
-        <w:numPr>
-          <w:ilvl w:val="0"/>
-          <w:numId w:val="6"/>
-        </w:numPr>
-        <w:rPr>
-          <w:rFonts w:cstheme="minorHAnsi"/>
-          <w:lang w:val="en-US"/>
-        </w:rPr>
-      </w:pPr>
-      <w:r>
-        <w:rPr>
-          <w:rFonts w:cstheme="minorHAnsi"/>
-          <w:b/>
-          <w:bCs/>
-          <w:lang w:val="en-US"/>
-        </w:rPr>
-        <w:t>Features of poems:</w:t>
-      </w:r>
-      <w:r>
-        <w:rPr>
-          <w:rFonts w:cstheme="minorHAnsi"/>
-          <w:lang w:val="en-US"/>
-        </w:rPr>
-        <w:t xml:space="preserve"> word frequency</w:t>
-      </w:r>
-      <w:r>
-        <w:rPr>
-          <w:rFonts w:cstheme="minorHAnsi"/>
-          <w:lang w:val="en-US"/>
-        </w:rPr>
-        <w:t xml:space="preserve"> (logs), type-token ratio (lexical diversity), less repetition of the same words = more professional poems,</w:t>
-      </w:r>
-      <w:r>
-        <w:rPr>
-          <w:rFonts w:cstheme="minorHAnsi"/>
-          <w:lang w:val="en-US"/>
-        </w:rPr>
-        <w:t xml:space="preserve"> is higher type-token ratio correlated with higher aesthetic value and </w:t>
-      </w:r>
-      <w:r>
-        <w:rPr>
-          <w:rFonts w:cstheme="minorHAnsi"/>
-          <w:lang w:val="en-US"/>
-        </w:rPr>
-        <w:t xml:space="preserve">more successful </w:t>
-      </w:r>
-      <w:r>
-        <w:rPr>
-          <w:rFonts w:cstheme="minorHAnsi"/>
-          <w:lang w:val="en-US"/>
-        </w:rPr>
-        <w:t>rep</w:t>
-      </w:r>
-      <w:r>
-        <w:rPr>
-          <w:rFonts w:cstheme="minorHAnsi"/>
-          <w:lang w:val="en-US"/>
-        </w:rPr>
-        <w:t>uta</w:t>
-      </w:r>
-      <w:r>
-        <w:rPr>
-          <w:rFonts w:cstheme="minorHAnsi"/>
-          <w:lang w:val="en-US"/>
-        </w:rPr>
-        <w:t>tion</w:t>
-      </w:r>
-      <w:r>
-        <w:rPr>
-          <w:rFonts w:cstheme="minorHAnsi"/>
-          <w:lang w:val="en-US"/>
-        </w:rPr>
-        <w:t xml:space="preserve"> of the poet</w:t>
-      </w:r>
-      <w:r>
-        <w:rPr>
-          <w:rFonts w:cstheme="minorHAnsi"/>
-          <w:lang w:val="en-US"/>
-        </w:rPr>
-        <w:t>?</w:t>
-      </w:r>
-      <w:r>
-        <w:rPr>
-          <w:rFonts w:cstheme="minorHAnsi"/>
-          <w:lang w:val="en-US"/>
-        </w:rPr>
-        <w:t xml:space="preserve"> Alliteration count, assonance, </w:t>
-      </w:r>
-      <w:r>
-        <w:rPr>
-          <w:rFonts w:cstheme="minorHAnsi"/>
-          <w:lang w:val="en-US"/>
-        </w:rPr>
-        <w:t>rhymes.</w:t>
-      </w:r>
-    </w:p>
-    <w:p>
-      <w:pPr>
-        <w:pStyle w:val="ListParagraph"/>
-        <w:numPr>
-          <w:ilvl w:val="0"/>
-          <w:numId w:val="6"/>
-        </w:numPr>
-      </w:pPr>
-      <w:r>
-        <w:rPr>
-          <w:rFonts w:cstheme="minorHAnsi"/>
-          <w:b/>
-          <w:bCs/>
-          <w:lang w:val="en-US"/>
-        </w:rPr>
-        <w:t xml:space="preserve">Sentiment and Affect: </w:t>
-      </w:r>
-      <w:r>
-        <w:rPr>
-          <w:rFonts w:cstheme="minorHAnsi"/>
-          <w:lang w:val="en-US"/>
-        </w:rPr>
-        <w:t>do good poets explore the emotional world with more intensity? Used several</w:t>
-      </w:r>
-      <w:r>
-        <w:rPr>
-          <w:b/>
-          <w:bCs/>
-        </w:rPr>
-        <w:t xml:space="preserve"> sentiment lexicons</w:t>
-      </w:r>
-      <w:r>
-        <w:t xml:space="preserve"> for this, e.g. Harvard General Inquirer, </w:t>
-      </w:r>
-      <w:proofErr w:type="gramStart"/>
-      <w:r>
-        <w:t>182 word</w:t>
-      </w:r>
-      <w:proofErr w:type="gramEnd"/>
-      <w:r>
-        <w:t xml:space="preserve"> categories</w:t>
-      </w:r>
-      <w:r>
-        <w:t xml:space="preserve"> including basic sentiment categories. “</w:t>
-      </w:r>
-      <w:r>
-        <w:t>Another sentiment lexicon is the</w:t>
-      </w:r>
-      <w:r>
+        <w:t>“</w:t>
+      </w:r>
+      <w:r>
+        <w:rPr>
+          <w:rFonts w:cstheme="minorHAnsi"/>
+          <w:lang w:val="en-US"/>
+        </w:rPr>
+        <w:t>The fact</w:t>
+      </w:r>
+      <w:r>
+        <w:rPr>
+          <w:rFonts w:cstheme="minorHAnsi"/>
+          <w:lang w:val="en-US"/>
+        </w:rPr>
         <w:t xml:space="preserve"> </w:t>
       </w:r>
       <w:r>
-        <w:t>Linguistic Inquiry and Word Count (LIWC) (Pennebaker et al., 2001). While the General Inquire</w:t>
-      </w:r>
-      <w:r>
-        <w:t xml:space="preserve">r </w:t>
-      </w:r>
-      <w:r>
-        <w:t>was designed for content analysis, LIWC was designed to facilitate the understanding of individuals’</w:t>
-      </w:r>
-      <w:r>
+        <w:rPr>
+          <w:rFonts w:cstheme="minorHAnsi"/>
+          <w:lang w:val="en-US"/>
+        </w:rPr>
+        <w:t>that professional poets are significantly less likely to</w:t>
+      </w:r>
+      <w:r>
+        <w:rPr>
+          <w:rFonts w:cstheme="minorHAnsi"/>
+          <w:lang w:val="en-US"/>
+        </w:rPr>
         <w:t xml:space="preserve"> </w:t>
       </w:r>
       <w:r>
-        <w:t>cognitive and emotional states through text analysis. As a result, most of the categories in LIWC involve mental activity, with over 4, 500 words related</w:t>
-      </w:r>
-      <w:r>
+        <w:rPr>
+          <w:rFonts w:cstheme="minorHAnsi"/>
+          <w:lang w:val="en-US"/>
+        </w:rPr>
+        <w:t>use explicitly negative emotion words than amateur</w:t>
+      </w:r>
+      <w:r>
+        <w:rPr>
+          <w:rFonts w:cstheme="minorHAnsi"/>
+          <w:lang w:val="en-US"/>
+        </w:rPr>
         <w:t xml:space="preserve"> </w:t>
       </w:r>
       <w:r>
-        <w:t>to affective, social, and cognitive processes. Six categories from the Harvard General Inquirer and two</w:t>
-      </w:r>
-      <w:r>
+        <w:rPr>
+          <w:rFonts w:cstheme="minorHAnsi"/>
+          <w:lang w:val="en-US"/>
+        </w:rPr>
+        <w:t>poets, but not significantly less likely to use negatively connotative words, suggests that professional</w:t>
+      </w:r>
+      <w:r>
+        <w:rPr>
+          <w:rFonts w:cstheme="minorHAnsi"/>
+          <w:lang w:val="en-US"/>
+        </w:rPr>
         <w:t xml:space="preserve"> </w:t>
       </w:r>
       <w:r>
-        <w:t>categories from LIWC were selected because they</w:t>
-      </w:r>
-      <w:r>
+        <w:rPr>
+          <w:rFonts w:cstheme="minorHAnsi"/>
+          <w:lang w:val="en-US"/>
+        </w:rPr>
+        <w:t>poets may evoke more negative sentiment through</w:t>
+      </w:r>
+      <w:r>
+        <w:rPr>
+          <w:rFonts w:cstheme="minorHAnsi"/>
+          <w:lang w:val="en-US"/>
+        </w:rPr>
         <w:t xml:space="preserve"> </w:t>
       </w:r>
       <w:r>
-        <w:t xml:space="preserve">are most suitable for our purpose of </w:t>
-      </w:r>
-      <w:proofErr w:type="spellStart"/>
-      <w:r>
-        <w:t>analyzing</w:t>
-      </w:r>
-      <w:proofErr w:type="spellEnd"/>
-      <w:r>
-        <w:t xml:space="preserve"> elements of poetic craft.</w:t>
-      </w:r>
-      <w:r>
-        <w:t>”</w:t>
-      </w:r>
-    </w:p>
-    <w:p>
-      <w:pPr>
-        <w:pStyle w:val="ListParagraph"/>
-        <w:numPr>
-          <w:ilvl w:val="0"/>
-          <w:numId w:val="6"/>
-        </w:numPr>
-        <w:rPr>
-          <w:rFonts w:cstheme="minorHAnsi"/>
-          <w:lang w:val="en-US"/>
-        </w:rPr>
-      </w:pPr>
-      <w:r>
-        <w:rPr>
-          <w:rFonts w:cstheme="minorHAnsi"/>
-          <w:b/>
-          <w:bCs/>
-          <w:lang w:val="en-US"/>
-        </w:rPr>
-        <w:t>“</w:t>
-      </w:r>
-      <w:r>
-        <w:rPr>
-          <w:rFonts w:cstheme="minorHAnsi"/>
-          <w:b/>
-          <w:bCs/>
-          <w:lang w:val="en-US"/>
-        </w:rPr>
-        <w:t>Show don’t tell</w:t>
-      </w:r>
-      <w:r>
-        <w:rPr>
-          <w:rFonts w:cstheme="minorHAnsi"/>
-          <w:b/>
-          <w:bCs/>
-          <w:lang w:val="en-US"/>
-        </w:rPr>
-        <w:t xml:space="preserve">” </w:t>
-      </w:r>
-      <w:r>
-        <w:rPr>
-          <w:rFonts w:cstheme="minorHAnsi"/>
-          <w:lang w:val="en-US"/>
-        </w:rPr>
-        <w:sym w:font="Wingdings" w:char="F0E0"/>
-      </w:r>
-      <w:r>
-        <w:rPr>
-          <w:rFonts w:cstheme="minorHAnsi"/>
-          <w:lang w:val="en-US"/>
-        </w:rPr>
-        <w:t xml:space="preserve"> another difficult thing with categorizing poetic emotion!</w:t>
-      </w:r>
-      <w:r>
-        <w:rPr>
-          <w:rFonts w:cstheme="minorHAnsi"/>
-          <w:lang w:val="en-US"/>
-        </w:rPr>
-        <w:t xml:space="preserve"> </w:t>
-      </w:r>
-      <w:r>
-        <w:rPr>
-          <w:rFonts w:cstheme="minorHAnsi"/>
-          <w:lang w:val="en-US"/>
-        </w:rPr>
-        <w:t>Effective imagery allows readers to bring</w:t>
-      </w:r>
-      <w:r>
-        <w:rPr>
-          <w:rFonts w:cstheme="minorHAnsi"/>
-          <w:lang w:val="en-US"/>
-        </w:rPr>
-        <w:t xml:space="preserve"> </w:t>
-      </w:r>
-      <w:r>
-        <w:rPr>
-          <w:rFonts w:cstheme="minorHAnsi"/>
-          <w:lang w:val="en-US"/>
-        </w:rPr>
-        <w:t>in their own associations to understand and truly experience a new emotion, and skilled poets and writers are able to pick out specific sensory details that</w:t>
-      </w:r>
-      <w:r>
-        <w:rPr>
-          <w:rFonts w:cstheme="minorHAnsi"/>
-          <w:lang w:val="en-US"/>
-        </w:rPr>
-        <w:t xml:space="preserve"> </w:t>
-      </w:r>
-      <w:r>
-        <w:rPr>
-          <w:rFonts w:cstheme="minorHAnsi"/>
-          <w:lang w:val="en-US"/>
-        </w:rPr>
-        <w:t>evoke deeper abstractions and generalizations</w:t>
-      </w:r>
-      <w:r>
-        <w:rPr>
-          <w:rFonts w:cstheme="minorHAnsi"/>
-          <w:lang w:val="en-US"/>
-        </w:rPr>
-        <w:t>.</w:t>
-      </w:r>
-      <w:r>
-        <w:rPr>
-          <w:rFonts w:cstheme="minorHAnsi"/>
-          <w:lang w:val="en-US"/>
-        </w:rPr>
-        <w:t xml:space="preserve"> Described as a “sacred rule”.</w:t>
-      </w:r>
-    </w:p>
-    <w:p>
-      <w:pPr>
-        <w:pStyle w:val="ListParagraph"/>
-        <w:numPr>
-          <w:ilvl w:val="0"/>
-          <w:numId w:val="6"/>
-        </w:numPr>
-        <w:rPr>
-          <w:rFonts w:cstheme="minorHAnsi"/>
-          <w:lang w:val="en-US"/>
-        </w:rPr>
-      </w:pPr>
-      <w:r>
-        <w:rPr>
-          <w:rFonts w:cstheme="minorHAnsi"/>
-          <w:lang w:val="en-US"/>
-        </w:rPr>
-        <w:t>“</w:t>
-      </w:r>
-      <w:r>
-        <w:rPr>
-          <w:rFonts w:cstheme="minorHAnsi"/>
-          <w:lang w:val="en-US"/>
-        </w:rPr>
-        <w:t>Another reason why imagery is an essential element of poetic craft is that it allows writers to avoid</w:t>
-      </w:r>
-      <w:r>
-        <w:rPr>
-          <w:rFonts w:cstheme="minorHAnsi"/>
-          <w:lang w:val="en-US"/>
-        </w:rPr>
-        <w:t xml:space="preserve"> </w:t>
-      </w:r>
-      <w:r>
-        <w:rPr>
-          <w:rFonts w:cstheme="minorHAnsi"/>
-          <w:lang w:val="en-US"/>
-        </w:rPr>
-        <w:t>falling into cliche, which is the bane of the creative</w:t>
-      </w:r>
-      <w:r>
-        <w:rPr>
-          <w:rFonts w:cstheme="minorHAnsi"/>
-          <w:lang w:val="en-US"/>
-        </w:rPr>
-        <w:t xml:space="preserve"> </w:t>
-      </w:r>
-      <w:r>
-        <w:rPr>
-          <w:rFonts w:cstheme="minorHAnsi"/>
-          <w:lang w:val="en-US"/>
-        </w:rPr>
-        <w:t>writer’s existence.</w:t>
-      </w:r>
-      <w:r>
-        <w:rPr>
-          <w:rFonts w:cstheme="minorHAnsi"/>
-          <w:lang w:val="en-US"/>
-        </w:rPr>
-        <w:t>”</w:t>
-      </w:r>
-    </w:p>
-    <w:p>
-      <w:pPr>
-        <w:pStyle w:val="ListParagraph"/>
-        <w:numPr>
-          <w:ilvl w:val="0"/>
-          <w:numId w:val="6"/>
-        </w:numPr>
-        <w:rPr>
-          <w:rFonts w:cstheme="minorHAnsi"/>
-          <w:lang w:val="en-US"/>
-        </w:rPr>
-      </w:pPr>
-      <w:r>
-        <w:rPr>
-          <w:rFonts w:cstheme="minorHAnsi"/>
-          <w:lang w:val="en-US"/>
-        </w:rPr>
-        <w:t>Used logistic regression to categorize poems into poems by a famous vs an amateur poet.</w:t>
-      </w:r>
-      <w:r>
-        <w:rPr>
-          <w:rFonts w:cstheme="minorHAnsi"/>
-          <w:lang w:val="en-US"/>
-        </w:rPr>
-        <w:t xml:space="preserve"> Main predictors: </w:t>
-      </w:r>
-      <w:r>
-        <w:rPr>
-          <w:rFonts w:cstheme="minorHAnsi"/>
-          <w:lang w:val="en-US"/>
-        </w:rPr>
-        <w:t xml:space="preserve">type-token ratio, rhyme and alliteration stuff, </w:t>
-      </w:r>
-      <w:r>
-        <w:rPr>
-          <w:rFonts w:cstheme="minorHAnsi"/>
-          <w:b/>
-          <w:bCs/>
-          <w:lang w:val="en-US"/>
-        </w:rPr>
-        <w:t>fewer negative emotional words</w:t>
-      </w:r>
-      <w:r>
-        <w:rPr>
-          <w:rFonts w:cstheme="minorHAnsi"/>
-          <w:lang w:val="en-US"/>
-        </w:rPr>
-        <w:t>.</w:t>
-      </w:r>
-    </w:p>
-    <w:p>
-      <w:pPr>
-        <w:pStyle w:val="ListParagraph"/>
-        <w:numPr>
-          <w:ilvl w:val="0"/>
-          <w:numId w:val="6"/>
-        </w:numPr>
-        <w:rPr>
-          <w:rFonts w:cstheme="minorHAnsi"/>
-          <w:lang w:val="en-US"/>
-        </w:rPr>
-      </w:pPr>
-      <w:r>
-        <w:rPr>
-          <w:rFonts w:cstheme="minorHAnsi"/>
-          <w:lang w:val="en-US"/>
-        </w:rPr>
-        <w:t>“</w:t>
-      </w:r>
-      <w:r>
-        <w:rPr>
-          <w:rFonts w:cstheme="minorHAnsi"/>
-          <w:lang w:val="en-US"/>
-        </w:rPr>
-        <w:t>The fact</w:t>
-      </w:r>
-      <w:r>
-        <w:rPr>
-          <w:rFonts w:cstheme="minorHAnsi"/>
-          <w:lang w:val="en-US"/>
-        </w:rPr>
-        <w:t xml:space="preserve"> </w:t>
-      </w:r>
-      <w:r>
-        <w:rPr>
-          <w:rFonts w:cstheme="minorHAnsi"/>
-          <w:lang w:val="en-US"/>
-        </w:rPr>
-        <w:t>that professional poets are significantly less likely to</w:t>
-      </w:r>
-      <w:r>
-        <w:rPr>
-          <w:rFonts w:cstheme="minorHAnsi"/>
-          <w:lang w:val="en-US"/>
-        </w:rPr>
-        <w:t xml:space="preserve"> </w:t>
-      </w:r>
-      <w:r>
-        <w:rPr>
-          <w:rFonts w:cstheme="minorHAnsi"/>
-          <w:lang w:val="en-US"/>
-        </w:rPr>
-        <w:t>use explicitly negative emotion words than amateur</w:t>
-      </w:r>
-      <w:r>
-        <w:rPr>
-          <w:rFonts w:cstheme="minorHAnsi"/>
-          <w:lang w:val="en-US"/>
-        </w:rPr>
-        <w:t xml:space="preserve"> </w:t>
-      </w:r>
-      <w:r>
-        <w:rPr>
-          <w:rFonts w:cstheme="minorHAnsi"/>
-          <w:lang w:val="en-US"/>
-        </w:rPr>
-        <w:t>poets, but not significantly less likely to use negatively connotative words, suggests that professional</w:t>
-      </w:r>
-      <w:r>
-        <w:rPr>
-          <w:rFonts w:cstheme="minorHAnsi"/>
-          <w:lang w:val="en-US"/>
-        </w:rPr>
-        <w:t xml:space="preserve"> </w:t>
-      </w:r>
-      <w:r>
-        <w:rPr>
-          <w:rFonts w:cstheme="minorHAnsi"/>
-          <w:lang w:val="en-US"/>
-        </w:rPr>
-        <w:t>poets may evoke more negative sentiment through</w:t>
-      </w:r>
-      <w:r>
-        <w:rPr>
-          <w:rFonts w:cstheme="minorHAnsi"/>
-          <w:lang w:val="en-US"/>
-        </w:rPr>
-        <w:t xml:space="preserve"> </w:t>
-      </w:r>
-      <w:r>
-        <w:rPr>
-          <w:rFonts w:cstheme="minorHAnsi"/>
-          <w:lang w:val="en-US"/>
-        </w:rPr>
-        <w:t>connotation rather than explicit descriptions.</w:t>
-      </w:r>
-      <w:r>
-        <w:rPr>
-          <w:rFonts w:cstheme="minorHAnsi"/>
-          <w:lang w:val="en-US"/>
-        </w:rPr>
-        <w:t>”</w:t>
+        <w:rPr>
+          <w:rFonts w:cstheme="minorHAnsi"/>
+          <w:lang w:val="en-US"/>
+        </w:rPr>
+        <w:t>connotation rather than explicit descriptions.”</w:t>
       </w:r>
     </w:p>
     <w:p>
@@ -7113,6 +6680,7 @@
   <w:style w:type="character" w:default="1" w:styleId="DefaultParagraphFont">
     <w:name w:val="Default Paragraph Font"/>
     <w:uiPriority w:val="1"/>
+    <w:semiHidden/>
     <w:unhideWhenUsed/>
   </w:style>
   <w:style w:type="table" w:default="1" w:styleId="TableNormal">

</xml_diff>